<commit_message>
Modeling with cross effects
</commit_message>
<xml_diff>
--- a/Data Processing Text.docx
+++ b/Data Processing Text.docx
@@ -1,6 +1,6 @@
 
 <file path=word/document.xml><?xml version="1.0" encoding="utf-8"?>
-<w:document xmlns:wpc="http://schemas.microsoft.com/office/word/2010/wordprocessingCanvas" xmlns:mc="http://schemas.openxmlformats.org/markup-compatibility/2006" xmlns:o="urn:schemas-microsoft-com:office:office" xmlns:r="http://schemas.openxmlformats.org/officeDocument/2006/relationships" xmlns:m="http://schemas.openxmlformats.org/officeDocument/2006/math" xmlns:v="urn:schemas-microsoft-com:vml" xmlns:wp14="http://schemas.microsoft.com/office/word/2010/wordprocessingDrawing" xmlns:wp="http://schemas.openxmlformats.org/drawingml/2006/wordprocessingDrawing" xmlns:w10="urn:schemas-microsoft-com:office:word" xmlns:w="http://schemas.openxmlformats.org/wordprocessingml/2006/main" xmlns:w14="http://schemas.microsoft.com/office/word/2010/wordml" xmlns:w15="http://schemas.microsoft.com/office/word/2012/wordml" xmlns:wpg="http://schemas.microsoft.com/office/word/2010/wordprocessingGroup" xmlns:wpi="http://schemas.microsoft.com/office/word/2010/wordprocessingInk" xmlns:wne="http://schemas.microsoft.com/office/word/2006/wordml" xmlns:wps="http://schemas.microsoft.com/office/word/2010/wordprocessingShape" mc:Ignorable="w14 w15 wp14">
+<w:document xmlns:wpc="http://schemas.microsoft.com/office/word/2010/wordprocessingCanvas" xmlns:cx="http://schemas.microsoft.com/office/drawing/2014/chartex" xmlns:cx1="http://schemas.microsoft.com/office/drawing/2015/9/8/chartex" xmlns:cx2="http://schemas.microsoft.com/office/drawing/2015/10/21/chartex" xmlns:cx3="http://schemas.microsoft.com/office/drawing/2016/5/9/chartex" xmlns:cx4="http://schemas.microsoft.com/office/drawing/2016/5/10/chartex" xmlns:cx5="http://schemas.microsoft.com/office/drawing/2016/5/11/chartex" xmlns:cx6="http://schemas.microsoft.com/office/drawing/2016/5/12/chartex" xmlns:cx7="http://schemas.microsoft.com/office/drawing/2016/5/13/chartex" xmlns:cx8="http://schemas.microsoft.com/office/drawing/2016/5/14/chartex" xmlns:mc="http://schemas.openxmlformats.org/markup-compatibility/2006" xmlns:aink="http://schemas.microsoft.com/office/drawing/2016/ink" xmlns:am3d="http://schemas.microsoft.com/office/drawing/2017/model3d" xmlns:o="urn:schemas-microsoft-com:office:office" xmlns:r="http://schemas.openxmlformats.org/officeDocument/2006/relationships" xmlns:m="http://schemas.openxmlformats.org/officeDocument/2006/math" xmlns:v="urn:schemas-microsoft-com:vml" xmlns:wp14="http://schemas.microsoft.com/office/word/2010/wordprocessingDrawing" xmlns:wp="http://schemas.openxmlformats.org/drawingml/2006/wordprocessingDrawing" xmlns:w10="urn:schemas-microsoft-com:office:word" xmlns:w="http://schemas.openxmlformats.org/wordprocessingml/2006/main" xmlns:w14="http://schemas.microsoft.com/office/word/2010/wordml" xmlns:w15="http://schemas.microsoft.com/office/word/2012/wordml" xmlns:w16cid="http://schemas.microsoft.com/office/word/2016/wordml/cid" xmlns:w16se="http://schemas.microsoft.com/office/word/2015/wordml/symex" xmlns:wpg="http://schemas.microsoft.com/office/word/2010/wordprocessingGroup" xmlns:wpi="http://schemas.microsoft.com/office/word/2010/wordprocessingInk" xmlns:wne="http://schemas.microsoft.com/office/word/2006/wordml" xmlns:wps="http://schemas.microsoft.com/office/word/2010/wordprocessingShape" mc:Ignorable="w14 w15 w16se w16cid wp14">
   <w:body>
     <w:p>
       <w:r>
@@ -49,14 +49,9 @@
       <w:r>
         <w:t>/</w:t>
       </w:r>
-      <w:proofErr w:type="spellStart"/>
       <w:proofErr w:type="gramStart"/>
       <w:r>
-        <w:t>sqrt</w:t>
-      </w:r>
-      <w:proofErr w:type="spellEnd"/>
-      <w:r>
-        <w:t>(</w:t>
+        <w:t>sqrt(</w:t>
       </w:r>
       <w:proofErr w:type="gramEnd"/>
       <w:r>
@@ -68,7 +63,13 @@
         <w:t xml:space="preserve">Concentration over time was modeled for each PFAS where the maximum abundance over the measurement period exceeded 10ng/L and the PFAS was previously determined to be widely prevalent (REF Lang). </w:t>
       </w:r>
       <w:r>
-        <w:t>Of the 70 PFAS screened for, 16 exhibited a high enough prevalence and concentration to be suitably modeled. Summary statistics for all measurements of these PFAS are in Table “</w:t>
+        <w:t>Of the 70 PFAS screened for, 1</w:t>
+      </w:r>
+      <w:r>
+        <w:t>8</w:t>
+      </w:r>
+      <w:r>
+        <w:t xml:space="preserve"> exhibited a high enough prevalence and concentration to be suitably modeled. Summary statistics for all measurements of these PFAS are in Table “</w:t>
       </w:r>
       <w:proofErr w:type="spellStart"/>
       <w:r>
@@ -76,7 +77,13 @@
       </w:r>
       <w:proofErr w:type="spellEnd"/>
       <w:r>
-        <w:t>”. A graphical representation of the raw concentration measurements for these 16 PFAS is in “</w:t>
+        <w:t>”. A graphical representation of the raw concentration measurements for these 1</w:t>
+      </w:r>
+      <w:r>
+        <w:t>8</w:t>
+      </w:r>
+      <w:r>
+        <w:t xml:space="preserve"> PFAS is in “</w:t>
       </w:r>
       <w:proofErr w:type="spellStart"/>
       <w:r>
@@ -177,66 +184,51 @@
         <w:t xml:space="preserve">Intercept – Intercept values are log transformed average estimates of the background level of PFAS when the reactor was initiated. On average the PFAS </w:t>
       </w:r>
       <w:r>
-        <w:t>PFBA</w:t>
-      </w:r>
+        <w:t xml:space="preserve">PFBA, </w:t>
+      </w:r>
+      <w:proofErr w:type="spellStart"/>
+      <w:r>
+        <w:t>PFPeA</w:t>
+      </w:r>
+      <w:proofErr w:type="spellEnd"/>
       <w:r>
         <w:t xml:space="preserve">, </w:t>
       </w:r>
       <w:proofErr w:type="spellStart"/>
       <w:r>
-        <w:t>PFPeA</w:t>
+        <w:t>PFHxA</w:t>
       </w:r>
       <w:proofErr w:type="spellEnd"/>
       <w:r>
         <w:t xml:space="preserve">, </w:t>
       </w:r>
       <w:r>
-        <w:t>PFOA</w:t>
-      </w:r>
+        <w:t xml:space="preserve">PFOA, </w:t>
+      </w:r>
+      <w:r>
+        <w:t xml:space="preserve">PFNA, </w:t>
+      </w:r>
+      <w:r>
+        <w:t xml:space="preserve">PFDA, FHEA, FHUEA, </w:t>
+      </w:r>
+      <w:proofErr w:type="spellStart"/>
+      <w:r>
+        <w:t>FPePA</w:t>
+      </w:r>
+      <w:proofErr w:type="spellEnd"/>
       <w:r>
         <w:t xml:space="preserve">, </w:t>
       </w:r>
-      <w:r>
-        <w:t>PFDA</w:t>
-      </w:r>
+      <w:proofErr w:type="spellStart"/>
+      <w:r>
+        <w:t>PFHxS</w:t>
+      </w:r>
+      <w:proofErr w:type="spellEnd"/>
       <w:r>
         <w:t xml:space="preserve">, </w:t>
       </w:r>
       <w:r>
-        <w:t>FHEA</w:t>
-      </w:r>
-      <w:r>
-        <w:t xml:space="preserve">, </w:t>
-      </w:r>
-      <w:r>
-        <w:t>FHUEA</w:t>
-      </w:r>
-      <w:r>
-        <w:t xml:space="preserve">, </w:t>
-      </w:r>
-      <w:proofErr w:type="spellStart"/>
-      <w:r>
-        <w:t>FPePA</w:t>
-      </w:r>
-      <w:proofErr w:type="spellEnd"/>
-      <w:r>
-        <w:t xml:space="preserve">, </w:t>
-      </w:r>
-      <w:proofErr w:type="spellStart"/>
-      <w:r>
-        <w:t>FHpPA</w:t>
-      </w:r>
-      <w:proofErr w:type="spellEnd"/>
-      <w:r>
-        <w:t xml:space="preserve">, </w:t>
-      </w:r>
-      <w:proofErr w:type="spellStart"/>
-      <w:r>
-        <w:t>PFHxS</w:t>
-      </w:r>
-      <w:proofErr w:type="spellEnd"/>
-      <w:r>
-        <w:t xml:space="preserve">, </w:t>
+        <w:t xml:space="preserve">PFOS, </w:t>
       </w:r>
       <w:proofErr w:type="spellStart"/>
       <w:r>
@@ -244,25 +236,7 @@
       </w:r>
       <w:proofErr w:type="spellEnd"/>
       <w:r>
-        <w:t xml:space="preserve">, </w:t>
-      </w:r>
-      <w:r>
-        <w:t>FTS.6.2</w:t>
-      </w:r>
-      <w:r>
-        <w:t xml:space="preserve">, </w:t>
-      </w:r>
-      <w:r>
-        <w:t>diPAP.6.2</w:t>
-      </w:r>
-      <w:r>
-        <w:t xml:space="preserve">, and </w:t>
-      </w:r>
-      <w:r>
-        <w:t>diPAP.6.2.8.2</w:t>
-      </w:r>
-      <w:r>
-        <w:t xml:space="preserve"> </w:t>
+        <w:t xml:space="preserve">, FTS.6.2, diPAP.6.2, and diPAP.8.2 </w:t>
       </w:r>
       <w:r>
         <w:t xml:space="preserve">have </w:t>
@@ -283,15 +257,7 @@
       </w:r>
       <w:proofErr w:type="spellEnd"/>
       <w:r>
-        <w:t xml:space="preserve">) – These are modeling specific factors that modify the slope of the regression line based on the sampling event. The </w:t>
-      </w:r>
-      <w:proofErr w:type="gramStart"/>
-      <w:r>
-        <w:t>Fall</w:t>
-      </w:r>
-      <w:proofErr w:type="gramEnd"/>
-      <w:r>
-        <w:t xml:space="preserve"> sampling event is treated as the comparison sample. Any PFAS with a significant Season parameter has statistically significant variation between the sampling events. </w:t>
+        <w:t xml:space="preserve">) – These are modeling specific factors that modify the slope of the regression line based on the sampling event. The Fall sampling event is treated as the comparison sample. Any PFAS with a significant Season parameter has statistically significant variation between the sampling events. </w:t>
       </w:r>
     </w:p>
     <w:p>
@@ -301,15 +267,7 @@
       </w:r>
       <w:proofErr w:type="spellEnd"/>
       <w:r>
-        <w:t xml:space="preserve"> – This parameter is the slope of the PFAS production regression of the form </w:t>
-      </w:r>
-      <w:proofErr w:type="gramStart"/>
-      <w:r>
-        <w:t>ln(</w:t>
-      </w:r>
-      <w:proofErr w:type="gramEnd"/>
-      <w:r>
-        <w:t xml:space="preserve">[PFAS]) </w:t>
+        <w:t xml:space="preserve"> – This parameter is the slope of the PFAS production regression of the form ln([PFAS]) </w:t>
       </w:r>
       <w:r>
         <w:rPr>
@@ -342,26 +300,96 @@
       <w:r>
         <w:t xml:space="preserve">rates </w:t>
       </w:r>
+      <w:proofErr w:type="gramStart"/>
       <w:r>
         <w:t xml:space="preserve">were </w:t>
       </w:r>
       <w:r>
-        <w:t>diPAP.6.2</w:t>
-      </w:r>
-      <w:r>
-        <w:t xml:space="preserve">, </w:t>
-      </w:r>
-      <w:r>
-        <w:t>diPAP.6.2.8.2</w:t>
-      </w:r>
-      <w:r>
-        <w:t xml:space="preserve">, </w:t>
-      </w:r>
-      <w:r>
-        <w:t>FHEA</w:t>
-      </w:r>
-      <w:r>
-        <w:t xml:space="preserve">, </w:t>
+        <w:t xml:space="preserve"> P</w:t>
+      </w:r>
+      <w:r>
+        <w:t>FBA</w:t>
+      </w:r>
+      <w:proofErr w:type="gramEnd"/>
+      <w:r>
+        <w:t>,</w:t>
+      </w:r>
+      <w:r>
+        <w:t xml:space="preserve"> </w:t>
+      </w:r>
+      <w:proofErr w:type="spellStart"/>
+      <w:r>
+        <w:t>PFPeA</w:t>
+      </w:r>
+      <w:proofErr w:type="spellEnd"/>
+      <w:r>
+        <w:t>,</w:t>
+      </w:r>
+      <w:r>
+        <w:t xml:space="preserve"> </w:t>
+      </w:r>
+      <w:proofErr w:type="spellStart"/>
+      <w:r>
+        <w:t>PFHxA</w:t>
+      </w:r>
+      <w:proofErr w:type="spellEnd"/>
+      <w:r>
+        <w:t>,</w:t>
+      </w:r>
+      <w:r>
+        <w:t xml:space="preserve"> </w:t>
+      </w:r>
+      <w:proofErr w:type="spellStart"/>
+      <w:r>
+        <w:t>PFHpA</w:t>
+      </w:r>
+      <w:proofErr w:type="spellEnd"/>
+      <w:r>
+        <w:t>,</w:t>
+      </w:r>
+      <w:r>
+        <w:t xml:space="preserve"> </w:t>
+      </w:r>
+      <w:r>
+        <w:t>PFOA,</w:t>
+      </w:r>
+      <w:r>
+        <w:t xml:space="preserve"> </w:t>
+      </w:r>
+      <w:r>
+        <w:t>PFNA,</w:t>
+      </w:r>
+      <w:r>
+        <w:t xml:space="preserve"> </w:t>
+      </w:r>
+      <w:r>
+        <w:t>PFDA,</w:t>
+      </w:r>
+      <w:r>
+        <w:t xml:space="preserve"> </w:t>
+      </w:r>
+      <w:r>
+        <w:t>FHEA,</w:t>
+      </w:r>
+      <w:r>
+        <w:t xml:space="preserve"> </w:t>
+      </w:r>
+      <w:r>
+        <w:t>FHUEA,</w:t>
+      </w:r>
+      <w:r>
+        <w:t xml:space="preserve"> </w:t>
+      </w:r>
+      <w:proofErr w:type="spellStart"/>
+      <w:r>
+        <w:t>FPePA</w:t>
+      </w:r>
+      <w:proofErr w:type="spellEnd"/>
+      <w:r>
+        <w:t>,</w:t>
+      </w:r>
+      <w:r>
+        <w:t xml:space="preserve"> </w:t>
       </w:r>
       <w:proofErr w:type="spellStart"/>
       <w:r>
@@ -369,57 +397,36 @@
       </w:r>
       <w:proofErr w:type="spellEnd"/>
       <w:r>
-        <w:t xml:space="preserve">, </w:t>
-      </w:r>
-      <w:proofErr w:type="spellStart"/>
-      <w:r>
-        <w:t>FPePA</w:t>
-      </w:r>
-      <w:proofErr w:type="spellEnd"/>
-      <w:r>
-        <w:t xml:space="preserve">, </w:t>
+        <w:t>,</w:t>
+      </w:r>
+      <w:r>
+        <w:t xml:space="preserve"> </w:t>
+      </w:r>
+      <w:proofErr w:type="spellStart"/>
+      <w:r>
+        <w:t>PFHxS</w:t>
+      </w:r>
+      <w:proofErr w:type="spellEnd"/>
+      <w:r>
+        <w:t xml:space="preserve"> </w:t>
+      </w:r>
+      <w:r>
+        <w:t>,</w:t>
+      </w:r>
+      <w:proofErr w:type="spellStart"/>
+      <w:r>
+        <w:t>MeFBSAA</w:t>
+      </w:r>
+      <w:proofErr w:type="spellEnd"/>
+      <w:r>
+        <w:t>,</w:t>
+      </w:r>
+      <w:r>
+        <w:t xml:space="preserve"> and </w:t>
       </w:r>
       <w:r>
         <w:t>FTS.6.2</w:t>
       </w:r>
-      <w:r>
-        <w:t xml:space="preserve">, </w:t>
-      </w:r>
-      <w:proofErr w:type="spellStart"/>
-      <w:r>
-        <w:t>MeFBSAA</w:t>
-      </w:r>
-      <w:proofErr w:type="spellEnd"/>
-      <w:r>
-        <w:t xml:space="preserve">, </w:t>
-      </w:r>
-      <w:proofErr w:type="spellStart"/>
-      <w:r>
-        <w:t>PFHpA</w:t>
-      </w:r>
-      <w:proofErr w:type="spellEnd"/>
-      <w:r>
-        <w:t xml:space="preserve">, </w:t>
-      </w:r>
-      <w:proofErr w:type="spellStart"/>
-      <w:r>
-        <w:t>PFHxA</w:t>
-      </w:r>
-      <w:proofErr w:type="spellEnd"/>
-      <w:r>
-        <w:t xml:space="preserve">, </w:t>
-      </w:r>
-      <w:r>
-        <w:t>PFOA</w:t>
-      </w:r>
-      <w:r>
-        <w:t xml:space="preserve">, and </w:t>
-      </w:r>
-      <w:proofErr w:type="spellStart"/>
-      <w:r>
-        <w:t>PFPeA</w:t>
-      </w:r>
-      <w:proofErr w:type="spellEnd"/>
     </w:p>
     <w:p>
       <w:r>
@@ -433,23 +440,40 @@
         <w:t xml:space="preserve"> </w:t>
       </w:r>
       <w:r>
-        <w:t>diPAP.6.2</w:t>
-      </w:r>
+        <w:t xml:space="preserve">PFBA, </w:t>
+      </w:r>
+      <w:proofErr w:type="spellStart"/>
+      <w:r>
+        <w:t>PFPeA</w:t>
+      </w:r>
+      <w:proofErr w:type="spellEnd"/>
       <w:r>
         <w:t xml:space="preserve">, </w:t>
       </w:r>
-      <w:r>
-        <w:t>diPAP.6.2.8.2</w:t>
-      </w:r>
+      <w:proofErr w:type="spellStart"/>
+      <w:r>
+        <w:t>PFHxA</w:t>
+      </w:r>
+      <w:proofErr w:type="spellEnd"/>
       <w:r>
         <w:t xml:space="preserve">, </w:t>
       </w:r>
-      <w:r>
-        <w:t>FHEA</w:t>
-      </w:r>
+      <w:proofErr w:type="spellStart"/>
+      <w:r>
+        <w:t>PFHpA</w:t>
+      </w:r>
+      <w:proofErr w:type="spellEnd"/>
       <w:r>
         <w:t xml:space="preserve">, </w:t>
       </w:r>
+      <w:proofErr w:type="gramStart"/>
+      <w:r>
+        <w:t>PFOA,,</w:t>
+      </w:r>
+      <w:proofErr w:type="gramEnd"/>
+      <w:r>
+        <w:t xml:space="preserve"> PFDA,, FHUEA, </w:t>
+      </w:r>
       <w:proofErr w:type="spellStart"/>
       <w:r>
         <w:t>FPePA</w:t>
@@ -458,17 +482,35 @@
       <w:r>
         <w:t xml:space="preserve">, </w:t>
       </w:r>
-      <w:r>
-        <w:t>PFDA</w:t>
-      </w:r>
-      <w:r>
-        <w:t xml:space="preserve">, and </w:t>
-      </w:r>
-      <w:r>
-        <w:t>PFNA</w:t>
-      </w:r>
-      <w:r>
-        <w:t xml:space="preserve">. </w:t>
+      <w:proofErr w:type="spellStart"/>
+      <w:r>
+        <w:t>FHpPA</w:t>
+      </w:r>
+      <w:proofErr w:type="spellEnd"/>
+      <w:r>
+        <w:t xml:space="preserve">, </w:t>
+      </w:r>
+      <w:proofErr w:type="spellStart"/>
+      <w:r>
+        <w:t>PFHxS</w:t>
+      </w:r>
+      <w:proofErr w:type="spellEnd"/>
+      <w:r>
+        <w:t xml:space="preserve">, </w:t>
+      </w:r>
+      <w:proofErr w:type="spellStart"/>
+      <w:r>
+        <w:t>MeFBSAA</w:t>
+      </w:r>
+      <w:proofErr w:type="spellEnd"/>
+      <w:r>
+        <w:t xml:space="preserve">, FTS.6.2, diPAP.6.2, diPAP.6.2.8.2, </w:t>
+      </w:r>
+      <w:r>
+        <w:t xml:space="preserve">and </w:t>
+      </w:r>
+      <w:r>
+        <w:t>diPAP.8.2</w:t>
       </w:r>
     </w:p>
     <w:p/>
@@ -479,18 +521,46 @@
     </w:p>
     <w:p>
       <w:r>
-        <w:t xml:space="preserve">Of the 16 PFAS detectable and widely occurring PFAS 13/16 have detectable levels of PFAS in reactors prior to landfill degradation. When treated </w:t>
-      </w:r>
-      <w:proofErr w:type="spellStart"/>
-      <w:r>
-        <w:t>abiotically</w:t>
-      </w:r>
-      <w:proofErr w:type="spellEnd"/>
-      <w:r>
-        <w:t xml:space="preserve">, 6/16 exhibited an increase in their overall concentration as the result of chemical/physical leaching. </w:t>
-      </w:r>
-      <w:r>
-        <w:t xml:space="preserve">With biotic treatment 11/16 show a statistically significant change in their PFAS production rates compared to abiotic treatment only. Two PFAS (PFBA and </w:t>
+        <w:t>Of the 1</w:t>
+      </w:r>
+      <w:r>
+        <w:t>8</w:t>
+      </w:r>
+      <w:r>
+        <w:t xml:space="preserve"> PFAS detectable and widely occurring PFAS 1</w:t>
+      </w:r>
+      <w:r>
+        <w:t>5/18</w:t>
+      </w:r>
+      <w:r>
+        <w:t xml:space="preserve"> have detectable levels of PFAS in reactors prior to landfill degradation. When treated abiotically, </w:t>
+      </w:r>
+      <w:r>
+        <w:t>7/18</w:t>
+      </w:r>
+      <w:r>
+        <w:t xml:space="preserve"> exhibited an increase in their overall concentration as the result of chemical/physical leaching. </w:t>
+      </w:r>
+      <w:r>
+        <w:t xml:space="preserve">With biotic treatment </w:t>
+      </w:r>
+      <w:r>
+        <w:t>12/18</w:t>
+      </w:r>
+      <w:r>
+        <w:t xml:space="preserve"> show a statistically significant change in their PFAS production rates compared to abiotic treatment only. T</w:t>
+      </w:r>
+      <w:r>
+        <w:t>hree</w:t>
+      </w:r>
+      <w:r>
+        <w:t xml:space="preserve"> PFAS (PFBA</w:t>
+      </w:r>
+      <w:r>
+        <w:t>,</w:t>
+      </w:r>
+      <w:r>
+        <w:t xml:space="preserve"> </w:t>
       </w:r>
       <w:proofErr w:type="spellStart"/>
       <w:r>
@@ -498,7 +568,21 @@
       </w:r>
       <w:proofErr w:type="spellEnd"/>
       <w:r>
-        <w:t xml:space="preserve">) show lower rates of PFAS production with biotic treatment compared to abiotic, while the remaining nine show a statistically significant increase in PFAS production over abiotic treatment. Variation between sampling events (Season) is significant, with 9/16 have a statistically significant </w:t>
+        <w:t xml:space="preserve">, and </w:t>
+      </w:r>
+      <w:proofErr w:type="spellStart"/>
+      <w:r>
+        <w:t>PFHxA</w:t>
+      </w:r>
+      <w:proofErr w:type="spellEnd"/>
+      <w:r>
+        <w:t xml:space="preserve">) show lower rates of PFAS production with biotic treatment compared to abiotic, while the remaining nine show a statistically significant increase in PFAS production over abiotic treatment. Variation between sampling events (Season) is significant, with </w:t>
+      </w:r>
+      <w:r>
+        <w:t>14/18</w:t>
+      </w:r>
+      <w:r>
+        <w:t xml:space="preserve"> have a statistically significant </w:t>
       </w:r>
       <w:r>
         <w:t>variation</w:t>
@@ -509,11 +593,10 @@
       <w:r>
         <w:t xml:space="preserve">, indicating that the non-homogenous feedstock for the reactor has a significant effect on the long term PFAS production levels. </w:t>
       </w:r>
-    </w:p>
-    <w:p>
       <w:bookmarkStart w:id="0" w:name="_GoBack"/>
       <w:bookmarkEnd w:id="0"/>
     </w:p>
+    <w:p/>
     <w:sectPr>
       <w:pgSz w:w="12240" w:h="15840"/>
       <w:pgMar w:top="1440" w:right="1440" w:bottom="1440" w:left="1440" w:header="720" w:footer="720" w:gutter="0"/>
@@ -525,7 +608,7 @@
 </file>
 
 <file path=word/styles.xml><?xml version="1.0" encoding="utf-8"?>
-<w:styles xmlns:mc="http://schemas.openxmlformats.org/markup-compatibility/2006" xmlns:r="http://schemas.openxmlformats.org/officeDocument/2006/relationships" xmlns:w="http://schemas.openxmlformats.org/wordprocessingml/2006/main" xmlns:w14="http://schemas.microsoft.com/office/word/2010/wordml" xmlns:w15="http://schemas.microsoft.com/office/word/2012/wordml" mc:Ignorable="w14 w15">
+<w:styles xmlns:mc="http://schemas.openxmlformats.org/markup-compatibility/2006" xmlns:r="http://schemas.openxmlformats.org/officeDocument/2006/relationships" xmlns:w="http://schemas.openxmlformats.org/wordprocessingml/2006/main" xmlns:w14="http://schemas.microsoft.com/office/word/2010/wordml" xmlns:w15="http://schemas.microsoft.com/office/word/2012/wordml" xmlns:w16cid="http://schemas.microsoft.com/office/word/2016/wordml/cid" xmlns:w16se="http://schemas.microsoft.com/office/word/2015/wordml/symex" mc:Ignorable="w14 w15 w16se w16cid">
   <w:docDefaults>
     <w:rPrDefault>
       <w:rPr>
@@ -541,7 +624,7 @@
       </w:pPr>
     </w:pPrDefault>
   </w:docDefaults>
-  <w:latentStyles w:defLockedState="0" w:defUIPriority="99" w:defSemiHidden="0" w:defUnhideWhenUsed="0" w:defQFormat="0" w:count="371">
+  <w:latentStyles w:defLockedState="0" w:defUIPriority="99" w:defSemiHidden="0" w:defUnhideWhenUsed="0" w:defQFormat="0" w:count="375">
     <w:lsdException w:name="Normal" w:uiPriority="0" w:qFormat="1"/>
     <w:lsdException w:name="heading 1" w:uiPriority="9" w:qFormat="1"/>
     <w:lsdException w:name="heading 2" w:semiHidden="1" w:uiPriority="9" w:unhideWhenUsed="1" w:qFormat="1"/>
@@ -647,7 +730,6 @@
     <w:lsdException w:name="HTML Sample" w:semiHidden="1" w:unhideWhenUsed="1"/>
     <w:lsdException w:name="HTML Typewriter" w:semiHidden="1" w:unhideWhenUsed="1"/>
     <w:lsdException w:name="HTML Variable" w:semiHidden="1" w:unhideWhenUsed="1"/>
-    <w:lsdException w:name="Normal Table" w:semiHidden="1" w:unhideWhenUsed="1"/>
     <w:lsdException w:name="annotation subject" w:semiHidden="1" w:unhideWhenUsed="1"/>
     <w:lsdException w:name="No List" w:semiHidden="1" w:unhideWhenUsed="1"/>
     <w:lsdException w:name="Outline List 1" w:semiHidden="1" w:unhideWhenUsed="1"/>
@@ -691,10 +773,8 @@
     <w:lsdException w:name="Table Elegant" w:semiHidden="1" w:unhideWhenUsed="1"/>
     <w:lsdException w:name="Table Professional" w:semiHidden="1" w:unhideWhenUsed="1"/>
     <w:lsdException w:name="Table Subtle 1" w:semiHidden="1" w:unhideWhenUsed="1"/>
-    <w:lsdException w:name="Table Subtle 2" w:semiHidden="1" w:unhideWhenUsed="1"/>
     <w:lsdException w:name="Table Web 1" w:semiHidden="1" w:unhideWhenUsed="1"/>
     <w:lsdException w:name="Table Web 2" w:semiHidden="1" w:unhideWhenUsed="1"/>
-    <w:lsdException w:name="Table Web 3" w:semiHidden="1" w:unhideWhenUsed="1"/>
     <w:lsdException w:name="Balloon Text" w:semiHidden="1" w:unhideWhenUsed="1"/>
     <w:lsdException w:name="Table Grid" w:uiPriority="39"/>
     <w:lsdException w:name="Table Theme" w:semiHidden="1" w:unhideWhenUsed="1"/>
@@ -913,6 +993,10 @@
     <w:lsdException w:name="List Table 5 Dark Accent 6" w:uiPriority="50"/>
     <w:lsdException w:name="List Table 6 Colorful Accent 6" w:uiPriority="51"/>
     <w:lsdException w:name="List Table 7 Colorful Accent 6" w:uiPriority="52"/>
+    <w:lsdException w:name="Mention" w:semiHidden="1" w:unhideWhenUsed="1"/>
+    <w:lsdException w:name="Smart Hyperlink" w:semiHidden="1" w:unhideWhenUsed="1"/>
+    <w:lsdException w:name="Hashtag" w:semiHidden="1" w:unhideWhenUsed="1"/>
+    <w:lsdException w:name="Unresolved Mention" w:semiHidden="1" w:unhideWhenUsed="1"/>
   </w:latentStyles>
   <w:style w:type="paragraph" w:default="1" w:styleId="Normal">
     <w:name w:val="Normal"/>

</xml_diff>